<commit_message>
almost done with report; needs Jahan's and Omar's contributions
</commit_message>
<xml_diff>
--- a/project1/report.docx
+++ b/project1/report.docx
@@ -142,31 +142,355 @@
         <w:pStyle w:val="Body"/>
       </w:pPr>
       <w:r>
-        <w:t>The purpose of this project was to become accustomed to the basics of socket programming and the HTTP pr</w:t>
+        <w:t>The purpose of this project is to become accustomed to the basics of socket programming and the HTTP prot</w:t>
       </w:r>
       <w:r>
         <w:t>o</w:t>
       </w:r>
       <w:r>
-        <w:t>tocol. This was accomplished through the development of a client that would use specified URLs to create and send HTTP r</w:t>
+        <w:t>col. This is accomplished through the development of a server and client. The client would use specificed URLs to create and send HTTP requests to the server, which would process the requests, attempt to retrieve the r</w:t>
       </w:r>
       <w:r>
         <w:t>e</w:t>
       </w:r>
       <w:r>
-        <w:t>quests to a server that would process the requests and send back the corresponding HTTP r</w:t>
+        <w:t>quested data at the directory specified in the URL, and return the corresponding HTTP responses. The client would take the response and parse it in order to dete</w:t>
+      </w:r>
+      <w:r>
+        <w:t>r</w:t>
+      </w:r>
+      <w:r>
+        <w:t>mine properties such as the status code and content-length, as well as to write the requested data to a file.</w:t>
+      </w:r>
+    </w:p>
+    <w:p>
+      <w:pPr>
+        <w:pStyle w:val="Body"/>
+      </w:pPr>
+      <w:r>
+        <w:t>To further enhance our understanding of the client-server model and socket programming, we design the server to be able to handle multiple connections from different clients. Also, we overcame the challenge of handling HTTP/1.1’s persistent connections in addition to HTTP/1.0’s non-persistent connections.</w:t>
+      </w:r>
+    </w:p>
+    <w:p>
+      <w:pPr>
+        <w:pStyle w:val="Body"/>
+      </w:pPr>
+    </w:p>
+    <w:p>
+      <w:pPr>
+        <w:pStyle w:val="Header1"/>
+      </w:pPr>
+      <w:r>
+        <w:t>1. Build Instructions</w:t>
+      </w:r>
+    </w:p>
+    <w:p>
+      <w:pPr>
+        <w:pStyle w:val="Body"/>
+      </w:pPr>
+      <w:r>
+        <w:t xml:space="preserve">In order to build the executable files, simply navigate to the folder containing the source files and run the “make” command. This will </w:t>
+      </w:r>
+      <w:r>
+        <w:t>create multiple files (“web-client” and “web-server”) that can be used to run the client and server.</w:t>
+      </w:r>
+    </w:p>
+    <w:p>
+      <w:pPr>
+        <w:pStyle w:val="Body"/>
+      </w:pPr>
+    </w:p>
+    <w:p>
+      <w:pPr>
+        <w:pStyle w:val="Header1"/>
+      </w:pPr>
+      <w:r>
+        <w:t>2</w:t>
+      </w:r>
+      <w:r>
+        <w:t xml:space="preserve">. </w:t>
+      </w:r>
+      <w:r>
+        <w:t>Server Design</w:t>
+      </w:r>
+    </w:p>
+    <w:p>
+      <w:pPr>
+        <w:pStyle w:val="Body"/>
+      </w:pPr>
+      <w:r>
+        <w:t xml:space="preserve">See </w:t>
+      </w:r>
+      <w:r>
+        <w:rPr>
+          <w:i/>
+        </w:rPr>
+        <w:t>figure 1</w:t>
+      </w:r>
+      <w:r>
+        <w:t xml:space="preserve"> for an overview of the client-server model and the steps required to set up </w:t>
+      </w:r>
+      <w:r>
+        <w:t xml:space="preserve">the </w:t>
+      </w:r>
+      <w:r>
+        <w:t xml:space="preserve">sockets. </w:t>
+      </w:r>
+    </w:p>
+    <w:p>
+      <w:pPr>
+        <w:pStyle w:val="Body"/>
+      </w:pPr>
+      <w:r>
+        <w:t>The web server takes three arguments: a hostname, a port number, and a file-directory</w:t>
+      </w:r>
+      <w:r>
+        <w:t>, whose defaults are “localhost”, “4000”, and “/tmp”, respectively</w:t>
+      </w:r>
+      <w:r>
+        <w:t xml:space="preserve">. </w:t>
+      </w:r>
+      <w:r>
+        <w:t>The server first resolves the IP address from the hostname</w:t>
+      </w:r>
+      <w:r>
+        <w:t xml:space="preserve"> and port number</w:t>
+      </w:r>
+      <w:r>
+        <w:t xml:space="preserve"> with DNS using the Linux function </w:t>
+      </w:r>
+      <w:r>
+        <w:rPr>
+          <w:i/>
+        </w:rPr>
+        <w:t>getaddri</w:t>
+      </w:r>
+      <w:r>
+        <w:rPr>
+          <w:i/>
+        </w:rPr>
+        <w:t>n</w:t>
+      </w:r>
+      <w:r>
+        <w:rPr>
+          <w:i/>
+        </w:rPr>
+        <w:t>fo</w:t>
+      </w:r>
+      <w:r>
+        <w:t xml:space="preserve">. The server uses </w:t>
+      </w:r>
+      <w:r>
+        <w:rPr>
+          <w:i/>
+        </w:rPr>
+        <w:t>bind</w:t>
+      </w:r>
+      <w:r>
+        <w:t xml:space="preserve"> and </w:t>
+      </w:r>
+      <w:r>
+        <w:rPr>
+          <w:i/>
+        </w:rPr>
+        <w:t>listen</w:t>
+      </w:r>
+      <w:r>
+        <w:t xml:space="preserve"> and </w:t>
+      </w:r>
+      <w:r>
+        <w:rPr>
+          <w:i/>
+        </w:rPr>
+        <w:t>accept</w:t>
+      </w:r>
+      <w:r>
+        <w:t xml:space="preserve"> to set up a socket to listen for reques</w:t>
+      </w:r>
+      <w:r>
+        <w:t>ted connections at that address.</w:t>
+      </w:r>
+      <w:r>
+        <w:t xml:space="preserve"> When the connection is established, it r</w:t>
       </w:r>
       <w:r>
         <w:t>e</w:t>
       </w:r>
       <w:r>
-        <w:t>sponses. These responses were then parsed in order to determine properties such as status codes and messages, as well as to retrieve the requested data if it was avail</w:t>
+        <w:t xml:space="preserve">ceives the HTTP request message with </w:t>
+      </w:r>
+      <w:r>
+        <w:rPr>
+          <w:i/>
+        </w:rPr>
+        <w:t>recv</w:t>
+      </w:r>
+      <w:r>
+        <w:t>, and pr</w:t>
+      </w:r>
+      <w:r>
+        <w:t>o</w:t>
+      </w:r>
+      <w:r>
+        <w:t>cesses the request to determine the file name and path of the requested web page</w:t>
+      </w:r>
+      <w:r>
+        <w:t>, starting at the directory specified by the program parameter</w:t>
+      </w:r>
+      <w:r>
+        <w:t>.</w:t>
+      </w:r>
+      <w:r>
+        <w:t xml:space="preserve"> It attempts to r</w:t>
+      </w:r>
+      <w:r>
+        <w:t>e</w:t>
+      </w:r>
+      <w:r>
+        <w:t>trieve the data from the web page and sends back the appropriate HTTP r</w:t>
+      </w:r>
+      <w:r>
+        <w:t>e</w:t>
+      </w:r>
+      <w:r>
+        <w:t>sponse.</w:t>
+      </w:r>
+    </w:p>
+    <w:p>
+      <w:pPr>
+        <w:pStyle w:val="Body"/>
+      </w:pPr>
+      <w:r>
+        <w:lastRenderedPageBreak/>
+        <w:t xml:space="preserve">The server is able to handle multiple connections with multithreading. Since </w:t>
+      </w:r>
+      <w:r>
+        <w:rPr>
+          <w:i/>
+        </w:rPr>
+        <w:t>accept</w:t>
+      </w:r>
+      <w:r>
+        <w:t xml:space="preserve"> creates a new file d</w:t>
+      </w:r>
+      <w:r>
+        <w:t>e</w:t>
+      </w:r>
+      <w:r>
+        <w:t>scriptor for ea</w:t>
+      </w:r>
+      <w:r>
+        <w:t>ch client, the program creates a new thread for each</w:t>
+      </w:r>
+      <w:r>
+        <w:t xml:space="preserve"> new file descriptor.</w:t>
+      </w:r>
+    </w:p>
+    <w:p>
+      <w:pPr>
+        <w:pStyle w:val="Body"/>
+      </w:pPr>
+    </w:p>
+    <w:p>
+      <w:pPr>
+        <w:pStyle w:val="Header1"/>
+      </w:pPr>
+      <w:r>
+        <w:t>3</w:t>
+      </w:r>
+      <w:r>
+        <w:t xml:space="preserve">. </w:t>
+      </w:r>
+      <w:r>
+        <w:t>Client Design</w:t>
+      </w:r>
+    </w:p>
+    <w:p>
+      <w:pPr>
+        <w:pStyle w:val="Body"/>
+      </w:pPr>
+      <w:r>
+        <w:t>The web client accepts any posit</w:t>
+      </w:r>
+      <w:r>
+        <w:t>ive number of URLs as argument. The client first creates a socket, which would be used to send messages to a</w:t>
+      </w:r>
+      <w:r>
+        <w:t xml:space="preserve"> server</w:t>
+      </w:r>
+      <w:r>
+        <w:t>.</w:t>
+      </w:r>
+      <w:r>
+        <w:t xml:space="preserve"> </w:t>
+      </w:r>
+      <w:r>
+        <w:t xml:space="preserve">For each URL, </w:t>
+      </w:r>
+      <w:r>
+        <w:t xml:space="preserve">The server first </w:t>
+      </w:r>
+      <w:r>
+        <w:t>attempts to establish a connection with the server.</w:t>
+      </w:r>
+      <w:r>
+        <w:t xml:space="preserve"> Once a connec</w:t>
+      </w:r>
+      <w:r>
+        <w:t>tion is made, it</w:t>
+      </w:r>
+      <w:r>
+        <w:t xml:space="preserve"> uses </w:t>
+      </w:r>
+      <w:r>
+        <w:rPr>
+          <w:i/>
+        </w:rPr>
+        <w:t>send</w:t>
+      </w:r>
+      <w:r>
+        <w:t xml:space="preserve"> to</w:t>
+      </w:r>
+      <w:r>
+        <w:t xml:space="preserve"> send an HTTP request</w:t>
+      </w:r>
+      <w:r>
+        <w:t>, constructed by parsing the URL,</w:t>
+      </w:r>
+      <w:r>
+        <w:t xml:space="preserve"> for a web page specified by the URL. </w:t>
+      </w:r>
+      <w:r>
+        <w:t xml:space="preserve">The client then parses the response it receives with </w:t>
+      </w:r>
+      <w:r>
+        <w:rPr>
+          <w:i/>
+        </w:rPr>
+        <w:t>recv</w:t>
+      </w:r>
+      <w:r>
+        <w:t xml:space="preserve"> to get the st</w:t>
       </w:r>
       <w:r>
         <w:t>a</w:t>
       </w:r>
       <w:r>
-        <w:t>ble.</w:t>
+        <w:t>tus code, content length, and message body (data).</w:t>
+      </w:r>
+      <w:r>
+        <w:t xml:space="preserve"> To do this, we check for specific substrings and maintain a counter to detect “\r\n\r\n”, which delimits the header and indicates the start of the requested data.</w:t>
+      </w:r>
+      <w:r>
+        <w:t xml:space="preserve"> Then, the client creates a file and writes the requested data to the file.</w:t>
+      </w:r>
+    </w:p>
+    <w:p>
+      <w:pPr>
+        <w:pStyle w:val="Body"/>
+      </w:pPr>
+      <w:r>
+        <w:t xml:space="preserve"> </w:t>
       </w:r>
     </w:p>
     <w:p>
@@ -174,73 +498,7 @@
         <w:pStyle w:val="Header1"/>
       </w:pPr>
       <w:r>
-        <w:t>1. Build Instructions</w:t>
-      </w:r>
-    </w:p>
-    <w:p>
-      <w:pPr>
-        <w:pStyle w:val="Body"/>
-      </w:pPr>
-      <w:r>
-        <w:t xml:space="preserve">In order to build the executable files, simply navigate to the folder containing the source files and run the “make” command. This will </w:t>
-      </w:r>
-      <w:r>
-        <w:t>create multiple files (“web-client” and “web-server”) that can be used to run the client and server.</w:t>
-      </w:r>
-    </w:p>
-    <w:p>
-      <w:pPr>
-        <w:pStyle w:val="Header1"/>
-      </w:pPr>
-      <w:r>
-        <w:t>2</w:t>
-      </w:r>
-      <w:r>
-        <w:t xml:space="preserve">. </w:t>
-      </w:r>
-      <w:r>
-        <w:t>Server Design</w:t>
-      </w:r>
-    </w:p>
-    <w:p>
-      <w:pPr>
-        <w:pStyle w:val="Body"/>
-      </w:pPr>
-      <w:r>
-        <w:t>The server was des</w:t>
-      </w:r>
-      <w:r>
-        <w:t>igned really really well.</w:t>
-      </w:r>
-    </w:p>
-    <w:p>
-      <w:pPr>
-        <w:pStyle w:val="Header1"/>
-      </w:pPr>
-      <w:r>
-        <w:t>3</w:t>
-      </w:r>
-      <w:r>
-        <w:t xml:space="preserve">. </w:t>
-      </w:r>
-      <w:r>
-        <w:t>Client Design</w:t>
-      </w:r>
-    </w:p>
-    <w:p>
-      <w:pPr>
-        <w:pStyle w:val="Body"/>
-      </w:pPr>
-      <w:r>
-        <w:t>The client was also designed really well.</w:t>
-      </w:r>
-    </w:p>
-    <w:p>
-      <w:pPr>
-        <w:pStyle w:val="Header1"/>
-      </w:pPr>
-      <w:r>
-        <w:t>4. Problems</w:t>
+        <w:t>4. Obstacles</w:t>
       </w:r>
     </w:p>
     <w:p>
@@ -277,142 +535,515 @@
         <w:t>o</w:t>
       </w:r>
       <w:r>
-        <w:t>ticed because the client would successfully fi</w:t>
+        <w:t>ticed because the client would successfully finish the “send” function, and then it would hang after running “recv”. At first this was thought to be a problem with reading the data, but we came to the realization that it was actually due to the fact that a vector cannot be d</w:t>
+      </w:r>
+      <w:r>
+        <w:t>i</w:t>
+      </w:r>
+      <w:r>
+        <w:t>rectly passed to the “send” function. Instead, the vector had to be converted to a fixed-size buffer before sen</w:t>
+      </w:r>
+      <w:r>
+        <w:t>d</w:t>
+      </w:r>
+      <w:r>
+        <w:t>ing the data.</w:t>
+      </w:r>
+    </w:p>
+    <w:p>
+      <w:pPr>
+        <w:pStyle w:val="Body"/>
+      </w:pPr>
+      <w:r>
+        <w:t>Another difficulty we had was having the client parse the response</w:t>
+      </w:r>
+      <w:r>
+        <w:t xml:space="preserve"> to get the status code and content length. It was a challenge implement extra logic to accomplish the task, as we required a counter and several flags. We later found that this task caused the client to write i</w:t>
       </w:r>
       <w:r>
         <w:t>n</w:t>
       </w:r>
       <w:r>
-        <w:t>ish the “send” function, and then it would hang after running “recv”. At first this was thought to be a pro</w:t>
-      </w:r>
-      <w:r>
-        <w:t>b</w:t>
-      </w:r>
-      <w:r>
-        <w:t>lem with reading the data, but we came to the realiz</w:t>
+        <w:t>correct data to the file.</w:t>
+      </w:r>
+      <w:r>
+        <w:t xml:space="preserve"> However, the bug fix was rel</w:t>
       </w:r>
       <w:r>
         <w:t>a</w:t>
       </w:r>
       <w:r>
-        <w:t>tion that it was actually due to the fact that a vector cannot be d</w:t>
-      </w:r>
-      <w:r>
-        <w:t>i</w:t>
-      </w:r>
-      <w:r>
-        <w:t>rectly passed to the “send” function. I</w:t>
-      </w:r>
-      <w:r>
-        <w:t>n</w:t>
-      </w:r>
-      <w:r>
-        <w:t>stead, the vector had to be converted to a fixed-size buffer before sen</w:t>
-      </w:r>
-      <w:r>
-        <w:t>d</w:t>
-      </w:r>
-      <w:r>
-        <w:t>ing the data.</w:t>
-      </w:r>
-    </w:p>
-    <w:p>
-      <w:pPr>
-        <w:pStyle w:val="Header1"/>
-      </w:pPr>
-      <w:r>
-        <w:t>5. Testing</w:t>
-      </w:r>
-    </w:p>
-    <w:p>
-      <w:pPr>
-        <w:pStyle w:val="Body"/>
-      </w:pPr>
-      <w:r>
-        <w:t>In order to test the client and server implementations, each modular component was tested individually. By breaking up each “main” method into multiple fun</w:t>
-      </w:r>
-      <w:r>
-        <w:t>c</w:t>
-      </w:r>
-      <w:r>
-        <w:t>tions with separate error handling, specific scenarios could be introduced to see if the corresponding r</w:t>
-      </w:r>
-      <w:r>
-        <w:t>e</w:t>
-      </w:r>
-      <w:r>
-        <w:t xml:space="preserve">sponses would </w:t>
-      </w:r>
-      <w:r>
-        <w:t>occur.</w:t>
-      </w:r>
-    </w:p>
-    <w:p>
-      <w:pPr>
-        <w:pStyle w:val="Header1"/>
-      </w:pPr>
-      <w:r>
-        <w:t>6. Team Contributions</w:t>
-      </w:r>
-    </w:p>
-    <w:p>
-      <w:pPr>
-        <w:pStyle w:val="Body"/>
-      </w:pPr>
-      <w:r>
-        <w:lastRenderedPageBreak/>
-        <w:t xml:space="preserve">Here is some information regarding the work that each team member did </w:t>
-      </w:r>
-      <w:r>
-        <w:t>during the project.</w:t>
-      </w:r>
-    </w:p>
-    <w:p>
-      <w:pPr>
-        <w:pStyle w:val="Body"/>
-      </w:pPr>
-      <w:r>
-        <w:t>Omar Ozgur: Omar mainly developed the web-client i</w:t>
-      </w:r>
-      <w:r>
-        <w:t>m</w:t>
-      </w:r>
-      <w:r>
-        <w:t>plementation, and created abstractions for URLs and co</w:t>
-      </w:r>
-      <w:r>
-        <w:t>n</w:t>
-      </w:r>
-      <w:r>
-        <w:t>nections.</w:t>
-      </w:r>
-    </w:p>
-    <w:p>
-      <w:pPr>
-        <w:pStyle w:val="Body"/>
-      </w:pPr>
-      <w:r>
-        <w:t>Jahan Cherian: Jahan mainly focused on the web-server implementation, as well as abstractions for HTTP r</w:t>
-      </w:r>
-      <w:r>
-        <w:t>e</w:t>
-      </w:r>
-      <w:r>
-        <w:t>quests and responses.</w:t>
-      </w:r>
-    </w:p>
-    <w:p>
-      <w:pPr>
-        <w:pStyle w:val="Body"/>
-      </w:pPr>
-      <w:r>
-        <w:t xml:space="preserve">Kevin Xu: Kevin focused mostly on developing the </w:t>
-      </w:r>
-      <w:r>
-        <w:t>web-server, as well as parsing HTTP requests and responses on the server.</w:t>
-      </w:r>
+        <w:t xml:space="preserve">tively easy. </w:t>
+      </w:r>
+    </w:p>
+    <w:p>
+      <w:pPr>
+        <w:pStyle w:val="Body"/>
+      </w:pPr>
+    </w:p>
+    <w:p>
+      <w:pPr>
+        <w:pStyle w:val="Body"/>
+      </w:pPr>
       <w:bookmarkStart w:id="0" w:name="_GoBack"/>
       <w:bookmarkEnd w:id="0"/>
+    </w:p>
+    <w:p>
+      <w:pPr>
+        <w:pStyle w:val="Header1"/>
+      </w:pPr>
+      <w:r>
+        <w:lastRenderedPageBreak/>
+        <w:t>5. Testing</w:t>
+      </w:r>
+    </w:p>
+    <w:p>
+      <w:pPr>
+        <w:pStyle w:val="Body"/>
+      </w:pPr>
+      <w:r>
+        <w:rPr>
+          <w:noProof/>
+        </w:rPr>
+        <mc:AlternateContent>
+          <mc:Choice Requires="wps">
+            <w:drawing>
+              <wp:anchor distT="0" distB="0" distL="114300" distR="114300" simplePos="0" relativeHeight="251660288" behindDoc="0" locked="0" layoutInCell="1" allowOverlap="1" wp14:anchorId="572C000B" wp14:editId="4E0A7AF7">
+                <wp:simplePos x="0" y="0"/>
+                <wp:positionH relativeFrom="column">
+                  <wp:posOffset>3137535</wp:posOffset>
+                </wp:positionH>
+                <wp:positionV relativeFrom="paragraph">
+                  <wp:posOffset>4277995</wp:posOffset>
+                </wp:positionV>
+                <wp:extent cx="3411855" cy="391160"/>
+                <wp:effectExtent l="0" t="0" r="0" b="0"/>
+                <wp:wrapThrough wrapText="bothSides">
+                  <wp:wrapPolygon edited="0">
+                    <wp:start x="0" y="0"/>
+                    <wp:lineTo x="0" y="0"/>
+                    <wp:lineTo x="0" y="0"/>
+                  </wp:wrapPolygon>
+                </wp:wrapThrough>
+                <wp:docPr id="2" name="Text Box 2"/>
+                <wp:cNvGraphicFramePr/>
+                <a:graphic xmlns:a="http://schemas.openxmlformats.org/drawingml/2006/main">
+                  <a:graphicData uri="http://schemas.microsoft.com/office/word/2010/wordprocessingShape">
+                    <wps:wsp>
+                      <wps:cNvSpPr txBox="1"/>
+                      <wps:spPr>
+                        <a:xfrm>
+                          <a:off x="0" y="0"/>
+                          <a:ext cx="3411855" cy="391160"/>
+                        </a:xfrm>
+                        <a:prstGeom prst="rect">
+                          <a:avLst/>
+                        </a:prstGeom>
+                        <a:solidFill>
+                          <a:prstClr val="white"/>
+                        </a:solidFill>
+                        <a:ln>
+                          <a:noFill/>
+                        </a:ln>
+                        <a:effectLst/>
+                        <a:extLst>
+                          <a:ext uri="{C572A759-6A51-4108-AA02-DFA0A04FC94B}">
+                            <ma14:wrappingTextBoxFlag xmlns:ma14="http://schemas.microsoft.com/office/mac/drawingml/2011/main"/>
+                          </a:ext>
+                        </a:extLst>
+                      </wps:spPr>
+                      <wps:txbx>
+                        <w:txbxContent>
+                          <w:p>
+                            <w:pPr>
+                              <w:pStyle w:val="Caption"/>
+                              <w:rPr>
+                                <w:noProof/>
+                                <w:sz w:val="20"/>
+                                <w:szCs w:val="20"/>
+                              </w:rPr>
+                            </w:pPr>
+                            <w:r>
+                              <w:t xml:space="preserve">Figure </w:t>
+                            </w:r>
+                            <w:fldSimple w:instr=" SEQ Figure \* ARABIC ">
+                              <w:r>
+                                <w:rPr>
+                                  <w:noProof/>
+                                </w:rPr>
+                                <w:t>1</w:t>
+                              </w:r>
+                            </w:fldSimple>
+                            <w:r>
+                              <w:t xml:space="preserve">: Overview of </w:t>
+                            </w:r>
+                            <w:r>
+                              <w:t xml:space="preserve">the </w:t>
+                            </w:r>
+                            <w:r>
+                              <w:t>steps to set up communication between cl</w:t>
+                            </w:r>
+                            <w:r>
+                              <w:t>i</w:t>
+                            </w:r>
+                            <w:r>
+                              <w:t>ent and server</w:t>
+                            </w:r>
+                          </w:p>
+                        </w:txbxContent>
+                      </wps:txbx>
+                      <wps:bodyPr rot="0" spcFirstLastPara="0" vertOverflow="overflow" horzOverflow="overflow" vert="horz" wrap="square" lIns="0" tIns="0" rIns="0" bIns="0" numCol="1" spcCol="0" rtlCol="0" fromWordArt="0" anchor="t" anchorCtr="0" forceAA="0" compatLnSpc="1">
+                        <a:prstTxWarp prst="textNoShape">
+                          <a:avLst/>
+                        </a:prstTxWarp>
+                        <a:spAutoFit/>
+                      </wps:bodyPr>
+                    </wps:wsp>
+                  </a:graphicData>
+                </a:graphic>
+              </wp:anchor>
+            </w:drawing>
+          </mc:Choice>
+          <mc:Fallback>
+            <w:pict>
+              <v:shapetype id="_x0000_t202" coordsize="21600,21600" o:spt="202" path="m0,0l0,21600,21600,21600,21600,0xe">
+                <v:stroke joinstyle="miter"/>
+                <v:path gradientshapeok="t" o:connecttype="rect"/>
+              </v:shapetype>
+              <v:shape id="Text Box 2" o:spid="_x0000_s1026" type="#_x0000_t202" style="position:absolute;left:0;text-align:left;margin-left:247.05pt;margin-top:336.85pt;width:268.65pt;height:30.8pt;z-index:251660288;visibility:visible;mso-wrap-style:square;mso-wrap-distance-left:9pt;mso-wrap-distance-top:0;mso-wrap-distance-right:9pt;mso-wrap-distance-bottom:0;mso-position-horizontal:absolute;mso-position-horizontal-relative:text;mso-position-vertical:absolute;mso-position-vertical-relative:text;v-text-anchor:top" o:gfxdata="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" stroked="f">
+                <v:textbox style="mso-fit-shape-to-text:t" inset="0,0,0,0">
+                  <w:txbxContent>
+                    <w:p>
+                      <w:pPr>
+                        <w:pStyle w:val="Caption"/>
+                        <w:rPr>
+                          <w:noProof/>
+                          <w:sz w:val="20"/>
+                          <w:szCs w:val="20"/>
+                        </w:rPr>
+                      </w:pPr>
+                      <w:r>
+                        <w:t xml:space="preserve">Figure </w:t>
+                      </w:r>
+                      <w:fldSimple w:instr=" SEQ Figure \* ARABIC ">
+                        <w:r>
+                          <w:rPr>
+                            <w:noProof/>
+                          </w:rPr>
+                          <w:t>1</w:t>
+                        </w:r>
+                      </w:fldSimple>
+                      <w:r>
+                        <w:t xml:space="preserve">: Overview of </w:t>
+                      </w:r>
+                      <w:r>
+                        <w:t xml:space="preserve">the </w:t>
+                      </w:r>
+                      <w:r>
+                        <w:t>steps to set up communication between cl</w:t>
+                      </w:r>
+                      <w:r>
+                        <w:t>i</w:t>
+                      </w:r>
+                      <w:r>
+                        <w:t>ent and server</w:t>
+                      </w:r>
+                    </w:p>
+                  </w:txbxContent>
+                </v:textbox>
+                <w10:wrap type="through"/>
+              </v:shape>
+            </w:pict>
+          </mc:Fallback>
+        </mc:AlternateContent>
+      </w:r>
+      <w:r>
+        <w:rPr>
+          <w:noProof/>
+        </w:rPr>
+        <w:drawing>
+          <wp:anchor distT="0" distB="0" distL="114300" distR="114300" simplePos="0" relativeHeight="251658240" behindDoc="0" locked="0" layoutInCell="1" allowOverlap="1" wp14:anchorId="72552BBA" wp14:editId="1096EEAE">
+            <wp:simplePos x="0" y="0"/>
+            <wp:positionH relativeFrom="column">
+              <wp:posOffset>3137535</wp:posOffset>
+            </wp:positionH>
+            <wp:positionV relativeFrom="paragraph">
+              <wp:posOffset>2540</wp:posOffset>
+            </wp:positionV>
+            <wp:extent cx="3411855" cy="4218305"/>
+            <wp:effectExtent l="0" t="0" r="0" b="0"/>
+            <wp:wrapTopAndBottom/>
+            <wp:docPr id="1" name="Picture 1"/>
+            <wp:cNvGraphicFramePr>
+              <a:graphicFrameLocks xmlns:a="http://schemas.openxmlformats.org/drawingml/2006/main" noChangeAspect="1"/>
+            </wp:cNvGraphicFramePr>
+            <a:graphic xmlns:a="http://schemas.openxmlformats.org/drawingml/2006/main">
+              <a:graphicData uri="http://schemas.openxmlformats.org/drawingml/2006/picture">
+                <pic:pic xmlns:pic="http://schemas.openxmlformats.org/drawingml/2006/picture">
+                  <pic:nvPicPr>
+                    <pic:cNvPr id="0" name="Screen Shot 2016-10-30 at 12.49.09 AM.png"/>
+                    <pic:cNvPicPr/>
+                  </pic:nvPicPr>
+                  <pic:blipFill>
+                    <a:blip r:embed="rId5">
+                      <a:extLst>
+                        <a:ext uri="{28A0092B-C50C-407E-A947-70E740481C1C}">
+                          <a14:useLocalDpi xmlns:a14="http://schemas.microsoft.com/office/drawing/2010/main" val="0"/>
+                        </a:ext>
+                      </a:extLst>
+                    </a:blip>
+                    <a:stretch>
+                      <a:fillRect/>
+                    </a:stretch>
+                  </pic:blipFill>
+                  <pic:spPr>
+                    <a:xfrm>
+                      <a:off x="0" y="0"/>
+                      <a:ext cx="3411855" cy="4218305"/>
+                    </a:xfrm>
+                    <a:prstGeom prst="rect">
+                      <a:avLst/>
+                    </a:prstGeom>
+                  </pic:spPr>
+                </pic:pic>
+              </a:graphicData>
+            </a:graphic>
+            <wp14:sizeRelH relativeFrom="page">
+              <wp14:pctWidth>0</wp14:pctWidth>
+            </wp14:sizeRelH>
+            <wp14:sizeRelV relativeFrom="page">
+              <wp14:pctHeight>0</wp14:pctHeight>
+            </wp14:sizeRelV>
+          </wp:anchor>
+        </w:drawing>
+      </w:r>
+      <w:r>
+        <w:t xml:space="preserve">We developed our software with a modular style so that testing would be easy. Because each component was independent of one another, we could test each one individually. </w:t>
+      </w:r>
+      <w:r>
+        <w:t>We gave</w:t>
+      </w:r>
+      <w:r>
+        <w:t xml:space="preserve"> them separate error handling and test</w:t>
+      </w:r>
+      <w:r>
+        <w:t>ed</w:t>
+      </w:r>
+      <w:r>
+        <w:t xml:space="preserve"> with specific scenarios to check whether the e</w:t>
+      </w:r>
+      <w:r>
+        <w:t>x</w:t>
+      </w:r>
+      <w:r>
+        <w:t>pected behavior occurs.</w:t>
+      </w:r>
+    </w:p>
+    <w:p>
+      <w:pPr>
+        <w:pStyle w:val="Body"/>
+      </w:pPr>
+      <w:r>
+        <w:t xml:space="preserve">One helpful way of testing the client is by requesting a web page that we know exists, such as </w:t>
+      </w:r>
+      <w:hyperlink r:id="rId6" w:history="1">
+        <w:r>
+          <w:rPr>
+            <w:rStyle w:val="Hyperlink"/>
+          </w:rPr>
+          <w:t>http://web.cs.ucla.edu/~lixia/index.html</w:t>
+        </w:r>
+      </w:hyperlink>
+      <w:r>
+        <w:t xml:space="preserve">. When we run web-client with this URL, we would result in a file named “index.html” in the working directory. Then wget the URL to a different directory and run </w:t>
+      </w:r>
+      <w:r>
+        <w:rPr>
+          <w:i/>
+        </w:rPr>
+        <w:t>diff –u</w:t>
+      </w:r>
+      <w:r>
+        <w:t xml:space="preserve"> on the two files. We verify that the client works i</w:t>
+      </w:r>
+      <w:r>
+        <w:t>f there is no difference output between th</w:t>
+      </w:r>
+      <w:r>
+        <w:t>e result of web-client and wget programs.</w:t>
+      </w:r>
+    </w:p>
+    <w:p>
+      <w:pPr>
+        <w:pStyle w:val="Body"/>
+      </w:pPr>
+      <w:r>
+        <w:t xml:space="preserve">On the other hand, a useful way to test the server is by connecting to it with a trusted web browser, such as Google Chrome. We create a file in directory </w:t>
+      </w:r>
+      <w:r>
+        <w:rPr>
+          <w:i/>
+        </w:rPr>
+        <w:t>tmp</w:t>
+      </w:r>
+      <w:r>
+        <w:t xml:space="preserve"> named </w:t>
+      </w:r>
+      <w:r>
+        <w:rPr>
+          <w:i/>
+        </w:rPr>
+        <w:t>test.txt</w:t>
+      </w:r>
+      <w:r>
+        <w:t xml:space="preserve"> with the text “</w:t>
+      </w:r>
+      <w:r>
+        <w:rPr>
+          <w:i/>
+        </w:rPr>
+        <w:t>I am a test file\n”.</w:t>
+      </w:r>
+      <w:r>
+        <w:t xml:space="preserve"> </w:t>
+      </w:r>
+      <w:r>
+        <w:t>Then</w:t>
+      </w:r>
+      <w:r>
+        <w:t xml:space="preserve"> we request the URL </w:t>
+      </w:r>
+      <w:hyperlink r:id="rId7" w:history="1">
+        <w:r>
+          <w:rPr>
+            <w:rStyle w:val="Hyperlink"/>
+            <w:i/>
+          </w:rPr>
+          <w:t>http://localhost:4000/tmp/test.txt</w:t>
+        </w:r>
+      </w:hyperlink>
+      <w:r>
+        <w:t xml:space="preserve"> on Google Chrome. If the browser displays the text </w:t>
+      </w:r>
+      <w:r>
+        <w:t>“</w:t>
+      </w:r>
+      <w:r>
+        <w:rPr>
+          <w:i/>
+        </w:rPr>
+        <w:t>I am a test file\n”,</w:t>
+      </w:r>
+      <w:r>
+        <w:t xml:space="preserve"> then we have ver</w:t>
+      </w:r>
+      <w:r>
+        <w:t>ified that the web-server works as expected.</w:t>
+      </w:r>
+    </w:p>
+    <w:p>
+      <w:pPr>
+        <w:pStyle w:val="Body"/>
+      </w:pPr>
+    </w:p>
+    <w:p>
+      <w:pPr>
+        <w:pStyle w:val="Header1"/>
+      </w:pPr>
+      <w:r>
+        <w:t>6. Team Contributions</w:t>
+      </w:r>
+    </w:p>
+    <w:p>
+      <w:pPr>
+        <w:pStyle w:val="Body"/>
+      </w:pPr>
+      <w:r>
+        <w:t xml:space="preserve">Here is some information regarding the work that each team member did </w:t>
+      </w:r>
+      <w:r>
+        <w:t>during the project.</w:t>
+      </w:r>
+    </w:p>
+    <w:p>
+      <w:pPr>
+        <w:pStyle w:val="Body"/>
+      </w:pPr>
+      <w:r>
+        <w:t>Omar Ozgur: Omar mainly developed the web-client implementation, and created abstractions for URLs and connections.</w:t>
+      </w:r>
+    </w:p>
+    <w:p>
+      <w:pPr>
+        <w:pStyle w:val="Body"/>
+      </w:pPr>
+      <w:r>
+        <w:t>Jahan Cherian: Jahan mainly focused on the web-server implementation, as well as abstractions for HTTP r</w:t>
+      </w:r>
+      <w:r>
+        <w:t>e</w:t>
+      </w:r>
+      <w:r>
+        <w:t>quests and responses.</w:t>
+      </w:r>
+    </w:p>
+    <w:p>
+      <w:pPr>
+        <w:pStyle w:val="Body"/>
+      </w:pPr>
+      <w:r>
+        <w:t xml:space="preserve">Kevin Xu: </w:t>
+      </w:r>
+      <w:r>
+        <w:t>Kevin helped write code for class abstra</w:t>
+      </w:r>
+      <w:r>
+        <w:t>c</w:t>
+      </w:r>
+      <w:r>
+        <w:t>tions for the HTTP request, IP address resolving in the web server, establishing a listening socket, and recei</w:t>
+      </w:r>
+      <w:r>
+        <w:t>v</w:t>
+      </w:r>
+      <w:r>
+        <w:t>ing a request. He also wrote a function to test for bad requests.</w:t>
+      </w:r>
+    </w:p>
+    <w:p>
+      <w:pPr>
+        <w:pStyle w:val="Body"/>
+      </w:pPr>
+    </w:p>
+    <w:p>
+      <w:pPr>
+        <w:pStyle w:val="Body"/>
+      </w:pPr>
+    </w:p>
+    <w:p>
+      <w:pPr>
+        <w:pStyle w:val="Body"/>
+      </w:pPr>
+    </w:p>
+    <w:p>
+      <w:pPr>
+        <w:pStyle w:val="Body"/>
+      </w:pPr>
+    </w:p>
+    <w:p>
+      <w:pPr>
+        <w:pStyle w:val="Body"/>
+      </w:pPr>
+    </w:p>
+    <w:p>
+      <w:pPr>
+        <w:pStyle w:val="Body"/>
+      </w:pPr>
+    </w:p>
+    <w:p>
+      <w:pPr>
+        <w:pStyle w:val="Body"/>
+      </w:pPr>
     </w:p>
     <w:sectPr>
       <w:type w:val="continuous"/>
@@ -640,6 +1271,63 @@
       <w:sz w:val="20"/>
     </w:rPr>
   </w:style>
+  <w:style w:type="character" w:styleId="Hyperlink">
+    <w:name w:val="Hyperlink"/>
+    <w:basedOn w:val="DefaultParagraphFont"/>
+    <w:uiPriority w:val="99"/>
+    <w:unhideWhenUsed/>
+    <w:rsid w:val="00AB7E02"/>
+    <w:rPr>
+      <w:color w:val="0000FF" w:themeColor="hyperlink"/>
+      <w:u w:val="single"/>
+    </w:rPr>
+  </w:style>
+  <w:style w:type="paragraph" w:styleId="BalloonText">
+    <w:name w:val="Balloon Text"/>
+    <w:basedOn w:val="Normal"/>
+    <w:link w:val="BalloonTextChar"/>
+    <w:uiPriority w:val="99"/>
+    <w:semiHidden/>
+    <w:unhideWhenUsed/>
+    <w:rsid w:val="00EE0497"/>
+    <w:rPr>
+      <w:rFonts w:ascii="Lucida Grande" w:hAnsi="Lucida Grande"/>
+      <w:sz w:val="18"/>
+      <w:szCs w:val="18"/>
+    </w:rPr>
+  </w:style>
+  <w:style w:type="character" w:customStyle="1" w:styleId="BalloonTextChar">
+    <w:name w:val="Balloon Text Char"/>
+    <w:basedOn w:val="DefaultParagraphFont"/>
+    <w:link w:val="BalloonText"/>
+    <w:uiPriority w:val="99"/>
+    <w:semiHidden/>
+    <w:rsid w:val="00EE0497"/>
+    <w:rPr>
+      <w:rFonts w:ascii="Lucida Grande" w:hAnsi="Lucida Grande" w:cs="Times New Roman"/>
+      <w:sz w:val="18"/>
+      <w:szCs w:val="18"/>
+    </w:rPr>
+  </w:style>
+  <w:style w:type="paragraph" w:styleId="Caption">
+    <w:name w:val="caption"/>
+    <w:basedOn w:val="Normal"/>
+    <w:next w:val="Normal"/>
+    <w:uiPriority w:val="35"/>
+    <w:unhideWhenUsed/>
+    <w:qFormat/>
+    <w:rsid w:val="00EE0497"/>
+    <w:pPr>
+      <w:spacing w:after="200"/>
+    </w:pPr>
+    <w:rPr>
+      <w:b/>
+      <w:bCs/>
+      <w:color w:val="4F81BD" w:themeColor="accent1"/>
+      <w:sz w:val="18"/>
+      <w:szCs w:val="18"/>
+    </w:rPr>
+  </w:style>
 </w:styles>
 </file>
 
@@ -857,6 +1545,63 @@
     </w:pPr>
     <w:rPr>
       <w:sz w:val="20"/>
+    </w:rPr>
+  </w:style>
+  <w:style w:type="character" w:styleId="Hyperlink">
+    <w:name w:val="Hyperlink"/>
+    <w:basedOn w:val="DefaultParagraphFont"/>
+    <w:uiPriority w:val="99"/>
+    <w:unhideWhenUsed/>
+    <w:rsid w:val="00AB7E02"/>
+    <w:rPr>
+      <w:color w:val="0000FF" w:themeColor="hyperlink"/>
+      <w:u w:val="single"/>
+    </w:rPr>
+  </w:style>
+  <w:style w:type="paragraph" w:styleId="BalloonText">
+    <w:name w:val="Balloon Text"/>
+    <w:basedOn w:val="Normal"/>
+    <w:link w:val="BalloonTextChar"/>
+    <w:uiPriority w:val="99"/>
+    <w:semiHidden/>
+    <w:unhideWhenUsed/>
+    <w:rsid w:val="00EE0497"/>
+    <w:rPr>
+      <w:rFonts w:ascii="Lucida Grande" w:hAnsi="Lucida Grande"/>
+      <w:sz w:val="18"/>
+      <w:szCs w:val="18"/>
+    </w:rPr>
+  </w:style>
+  <w:style w:type="character" w:customStyle="1" w:styleId="BalloonTextChar">
+    <w:name w:val="Balloon Text Char"/>
+    <w:basedOn w:val="DefaultParagraphFont"/>
+    <w:link w:val="BalloonText"/>
+    <w:uiPriority w:val="99"/>
+    <w:semiHidden/>
+    <w:rsid w:val="00EE0497"/>
+    <w:rPr>
+      <w:rFonts w:ascii="Lucida Grande" w:hAnsi="Lucida Grande" w:cs="Times New Roman"/>
+      <w:sz w:val="18"/>
+      <w:szCs w:val="18"/>
+    </w:rPr>
+  </w:style>
+  <w:style w:type="paragraph" w:styleId="Caption">
+    <w:name w:val="caption"/>
+    <w:basedOn w:val="Normal"/>
+    <w:next w:val="Normal"/>
+    <w:uiPriority w:val="35"/>
+    <w:unhideWhenUsed/>
+    <w:qFormat/>
+    <w:rsid w:val="00EE0497"/>
+    <w:pPr>
+      <w:spacing w:after="200"/>
+    </w:pPr>
+    <w:rPr>
+      <w:b/>
+      <w:bCs/>
+      <w:color w:val="4F81BD" w:themeColor="accent1"/>
+      <w:sz w:val="18"/>
+      <w:szCs w:val="18"/>
     </w:rPr>
   </w:style>
 </w:styles>

</xml_diff>